<commit_message>
update: update báo cáo
</commit_message>
<xml_diff>
--- a/Thiết kế kiến trúc phần mềm.docx
+++ b/Thiết kế kiến trúc phần mềm.docx
@@ -646,7 +646,7 @@
     <w:sdt>
       <w:sdtPr>
         <w:rPr>
-          <w:rFonts w:asciiTheme="minorHAnsi" w:eastAsiaTheme="minorHAnsi" w:hAnsiTheme="minorHAnsi" w:cstheme="minorBidi"/>
+          <w:rFonts w:eastAsiaTheme="minorHAnsi"/>
           <w:b w:val="0"/>
           <w:bCs w:val="0"/>
           <w:color w:val="auto"/>
@@ -707,7 +707,7 @@
             </w:rPr>
             <w:fldChar w:fldCharType="separate"/>
           </w:r>
-          <w:hyperlink w:anchor="_Toc199195220" w:history="1">
+          <w:hyperlink w:anchor="_Toc199225912" w:history="1">
             <w:r>
               <w:rPr>
                 <w:rStyle w:val="Hyperlink"/>
@@ -738,7 +738,7 @@
                 <w:noProof/>
                 <w:webHidden/>
               </w:rPr>
-              <w:instrText xml:space="preserve"> PAGEREF _Toc199195220 \h </w:instrText>
+              <w:instrText xml:space="preserve"> PAGEREF _Toc199225912 \h </w:instrText>
             </w:r>
             <w:r>
               <w:rPr>
@@ -789,7 +789,7 @@
               <w14:ligatures w14:val="standardContextual"/>
             </w:rPr>
           </w:pPr>
-          <w:hyperlink w:anchor="_Toc199195221" w:history="1">
+          <w:hyperlink w:anchor="_Toc199225913" w:history="1">
             <w:r>
               <w:rPr>
                 <w:rStyle w:val="Hyperlink"/>
@@ -820,7 +820,7 @@
                 <w:noProof/>
                 <w:webHidden/>
               </w:rPr>
-              <w:instrText xml:space="preserve"> PAGEREF _Toc199195221 \h </w:instrText>
+              <w:instrText xml:space="preserve"> PAGEREF _Toc199225913 \h </w:instrText>
             </w:r>
             <w:r>
               <w:rPr>
@@ -871,7 +871,7 @@
               <w14:ligatures w14:val="standardContextual"/>
             </w:rPr>
           </w:pPr>
-          <w:hyperlink w:anchor="_Toc199195222" w:history="1">
+          <w:hyperlink w:anchor="_Toc199225914" w:history="1">
             <w:r>
               <w:rPr>
                 <w:rStyle w:val="Hyperlink"/>
@@ -902,7 +902,7 @@
                 <w:noProof/>
                 <w:webHidden/>
               </w:rPr>
-              <w:instrText xml:space="preserve"> PAGEREF _Toc199195222 \h </w:instrText>
+              <w:instrText xml:space="preserve"> PAGEREF _Toc199225914 \h </w:instrText>
             </w:r>
             <w:r>
               <w:rPr>
@@ -953,7 +953,7 @@
               <w14:ligatures w14:val="standardContextual"/>
             </w:rPr>
           </w:pPr>
-          <w:hyperlink w:anchor="_Toc199195223" w:history="1">
+          <w:hyperlink w:anchor="_Toc199225915" w:history="1">
             <w:r>
               <w:rPr>
                 <w:rStyle w:val="Hyperlink"/>
@@ -984,7 +984,7 @@
                 <w:noProof/>
                 <w:webHidden/>
               </w:rPr>
-              <w:instrText xml:space="preserve"> PAGEREF _Toc199195223 \h </w:instrText>
+              <w:instrText xml:space="preserve"> PAGEREF _Toc199225915 \h </w:instrText>
             </w:r>
             <w:r>
               <w:rPr>
@@ -1035,7 +1035,7 @@
               <w14:ligatures w14:val="standardContextual"/>
             </w:rPr>
           </w:pPr>
-          <w:hyperlink w:anchor="_Toc199195224" w:history="1">
+          <w:hyperlink w:anchor="_Toc199225916" w:history="1">
             <w:r>
               <w:rPr>
                 <w:rStyle w:val="Hyperlink"/>
@@ -1066,7 +1066,7 @@
                 <w:noProof/>
                 <w:webHidden/>
               </w:rPr>
-              <w:instrText xml:space="preserve"> PAGEREF _Toc199195224 \h </w:instrText>
+              <w:instrText xml:space="preserve"> PAGEREF _Toc199225916 \h </w:instrText>
             </w:r>
             <w:r>
               <w:rPr>
@@ -1117,7 +1117,7 @@
               <w14:ligatures w14:val="standardContextual"/>
             </w:rPr>
           </w:pPr>
-          <w:hyperlink w:anchor="_Toc199195225" w:history="1">
+          <w:hyperlink w:anchor="_Toc199225917" w:history="1">
             <w:r>
               <w:rPr>
                 <w:rStyle w:val="Hyperlink"/>
@@ -1148,7 +1148,7 @@
                 <w:noProof/>
                 <w:webHidden/>
               </w:rPr>
-              <w:instrText xml:space="preserve"> PAGEREF _Toc199195225 \h </w:instrText>
+              <w:instrText xml:space="preserve"> PAGEREF _Toc199225917 \h </w:instrText>
             </w:r>
             <w:r>
               <w:rPr>
@@ -1199,7 +1199,7 @@
               <w14:ligatures w14:val="standardContextual"/>
             </w:rPr>
           </w:pPr>
-          <w:hyperlink w:anchor="_Toc199195226" w:history="1">
+          <w:hyperlink w:anchor="_Toc199225918" w:history="1">
             <w:r>
               <w:rPr>
                 <w:rStyle w:val="Hyperlink"/>
@@ -1230,7 +1230,7 @@
                 <w:noProof/>
                 <w:webHidden/>
               </w:rPr>
-              <w:instrText xml:space="preserve"> PAGEREF _Toc199195226 \h </w:instrText>
+              <w:instrText xml:space="preserve"> PAGEREF _Toc199225918 \h </w:instrText>
             </w:r>
             <w:r>
               <w:rPr>
@@ -1281,7 +1281,7 @@
               <w14:ligatures w14:val="standardContextual"/>
             </w:rPr>
           </w:pPr>
-          <w:hyperlink w:anchor="_Toc199195227" w:history="1">
+          <w:hyperlink w:anchor="_Toc199225919" w:history="1">
             <w:r>
               <w:rPr>
                 <w:rStyle w:val="Hyperlink"/>
@@ -1312,7 +1312,7 @@
                 <w:noProof/>
                 <w:webHidden/>
               </w:rPr>
-              <w:instrText xml:space="preserve"> PAGEREF _Toc199195227 \h </w:instrText>
+              <w:instrText xml:space="preserve"> PAGEREF _Toc199225919 \h </w:instrText>
             </w:r>
             <w:r>
               <w:rPr>
@@ -1363,7 +1363,7 @@
               <w14:ligatures w14:val="standardContextual"/>
             </w:rPr>
           </w:pPr>
-          <w:hyperlink w:anchor="_Toc199195228" w:history="1">
+          <w:hyperlink w:anchor="_Toc199225920" w:history="1">
             <w:r>
               <w:rPr>
                 <w:rStyle w:val="Hyperlink"/>
@@ -1394,7 +1394,7 @@
                 <w:noProof/>
                 <w:webHidden/>
               </w:rPr>
-              <w:instrText xml:space="preserve"> PAGEREF _Toc199195228 \h </w:instrText>
+              <w:instrText xml:space="preserve"> PAGEREF _Toc199225920 \h </w:instrText>
             </w:r>
             <w:r>
               <w:rPr>
@@ -1445,7 +1445,7 @@
               <w14:ligatures w14:val="standardContextual"/>
             </w:rPr>
           </w:pPr>
-          <w:hyperlink w:anchor="_Toc199195229" w:history="1">
+          <w:hyperlink w:anchor="_Toc199225921" w:history="1">
             <w:r>
               <w:rPr>
                 <w:rStyle w:val="Hyperlink"/>
@@ -1476,7 +1476,7 @@
                 <w:noProof/>
                 <w:webHidden/>
               </w:rPr>
-              <w:instrText xml:space="preserve"> PAGEREF _Toc199195229 \h </w:instrText>
+              <w:instrText xml:space="preserve"> PAGEREF _Toc199225921 \h </w:instrText>
             </w:r>
             <w:r>
               <w:rPr>
@@ -1527,7 +1527,7 @@
               <w14:ligatures w14:val="standardContextual"/>
             </w:rPr>
           </w:pPr>
-          <w:hyperlink w:anchor="_Toc199195230" w:history="1">
+          <w:hyperlink w:anchor="_Toc199225922" w:history="1">
             <w:r>
               <w:rPr>
                 <w:rStyle w:val="Hyperlink"/>
@@ -1558,7 +1558,7 @@
                 <w:noProof/>
                 <w:webHidden/>
               </w:rPr>
-              <w:instrText xml:space="preserve"> PAGEREF _Toc199195230 \h </w:instrText>
+              <w:instrText xml:space="preserve"> PAGEREF _Toc199225922 \h </w:instrText>
             </w:r>
             <w:r>
               <w:rPr>
@@ -1609,7 +1609,7 @@
               <w14:ligatures w14:val="standardContextual"/>
             </w:rPr>
           </w:pPr>
-          <w:hyperlink w:anchor="_Toc199195231" w:history="1">
+          <w:hyperlink w:anchor="_Toc199225923" w:history="1">
             <w:r>
               <w:rPr>
                 <w:rStyle w:val="Hyperlink"/>
@@ -1649,7 +1649,7 @@
                 <w:noProof/>
                 <w:webHidden/>
               </w:rPr>
-              <w:instrText xml:space="preserve"> PAGEREF _Toc199195231 \h </w:instrText>
+              <w:instrText xml:space="preserve"> PAGEREF _Toc199225923 \h </w:instrText>
             </w:r>
             <w:r>
               <w:rPr>
@@ -1700,7 +1700,7 @@
               <w14:ligatures w14:val="standardContextual"/>
             </w:rPr>
           </w:pPr>
-          <w:hyperlink w:anchor="_Toc199195232" w:history="1">
+          <w:hyperlink w:anchor="_Toc199225924" w:history="1">
             <w:r>
               <w:rPr>
                 <w:rStyle w:val="Hyperlink"/>
@@ -1731,7 +1731,7 @@
                 <w:noProof/>
                 <w:webHidden/>
               </w:rPr>
-              <w:instrText xml:space="preserve"> PAGEREF _Toc199195232 \h </w:instrText>
+              <w:instrText xml:space="preserve"> PAGEREF _Toc199225924 \h </w:instrText>
             </w:r>
             <w:r>
               <w:rPr>
@@ -1782,7 +1782,7 @@
               <w14:ligatures w14:val="standardContextual"/>
             </w:rPr>
           </w:pPr>
-          <w:hyperlink w:anchor="_Toc199195233" w:history="1">
+          <w:hyperlink w:anchor="_Toc199225925" w:history="1">
             <w:r>
               <w:rPr>
                 <w:rStyle w:val="Hyperlink"/>
@@ -1813,7 +1813,7 @@
                 <w:noProof/>
                 <w:webHidden/>
               </w:rPr>
-              <w:instrText xml:space="preserve"> PAGEREF _Toc199195233 \h </w:instrText>
+              <w:instrText xml:space="preserve"> PAGEREF _Toc199225925 \h </w:instrText>
             </w:r>
             <w:r>
               <w:rPr>
@@ -1864,7 +1864,7 @@
               <w14:ligatures w14:val="standardContextual"/>
             </w:rPr>
           </w:pPr>
-          <w:hyperlink w:anchor="_Toc199195234" w:history="1">
+          <w:hyperlink w:anchor="_Toc199225926" w:history="1">
             <w:r>
               <w:rPr>
                 <w:rStyle w:val="Hyperlink"/>
@@ -1895,7 +1895,7 @@
                 <w:noProof/>
                 <w:webHidden/>
               </w:rPr>
-              <w:instrText xml:space="preserve"> PAGEREF _Toc199195234 \h </w:instrText>
+              <w:instrText xml:space="preserve"> PAGEREF _Toc199225926 \h </w:instrText>
             </w:r>
             <w:r>
               <w:rPr>
@@ -1946,7 +1946,7 @@
               <w14:ligatures w14:val="standardContextual"/>
             </w:rPr>
           </w:pPr>
-          <w:hyperlink w:anchor="_Toc199195235" w:history="1">
+          <w:hyperlink w:anchor="_Toc199225927" w:history="1">
             <w:r>
               <w:rPr>
                 <w:rStyle w:val="Hyperlink"/>
@@ -1977,7 +1977,7 @@
                 <w:noProof/>
                 <w:webHidden/>
               </w:rPr>
-              <w:instrText xml:space="preserve"> PAGEREF _Toc199195235 \h </w:instrText>
+              <w:instrText xml:space="preserve"> PAGEREF _Toc199225927 \h </w:instrText>
             </w:r>
             <w:r>
               <w:rPr>
@@ -2028,7 +2028,7 @@
               <w14:ligatures w14:val="standardContextual"/>
             </w:rPr>
           </w:pPr>
-          <w:hyperlink w:anchor="_Toc199195236" w:history="1">
+          <w:hyperlink w:anchor="_Toc199225928" w:history="1">
             <w:r>
               <w:rPr>
                 <w:rStyle w:val="Hyperlink"/>
@@ -2077,7 +2077,7 @@
                 <w:noProof/>
                 <w:webHidden/>
               </w:rPr>
-              <w:instrText xml:space="preserve"> PAGEREF _Toc199195236 \h </w:instrText>
+              <w:instrText xml:space="preserve"> PAGEREF _Toc199225928 \h </w:instrText>
             </w:r>
             <w:r>
               <w:rPr>
@@ -2128,7 +2128,7 @@
               <w14:ligatures w14:val="standardContextual"/>
             </w:rPr>
           </w:pPr>
-          <w:hyperlink w:anchor="_Toc199195237" w:history="1">
+          <w:hyperlink w:anchor="_Toc199225929" w:history="1">
             <w:r>
               <w:rPr>
                 <w:rStyle w:val="Hyperlink"/>
@@ -2159,7 +2159,7 @@
                 <w:noProof/>
                 <w:webHidden/>
               </w:rPr>
-              <w:instrText xml:space="preserve"> PAGEREF _Toc199195237 \h </w:instrText>
+              <w:instrText xml:space="preserve"> PAGEREF _Toc199225929 \h </w:instrText>
             </w:r>
             <w:r>
               <w:rPr>
@@ -2210,7 +2210,7 @@
               <w14:ligatures w14:val="standardContextual"/>
             </w:rPr>
           </w:pPr>
-          <w:hyperlink w:anchor="_Toc199195238" w:history="1">
+          <w:hyperlink w:anchor="_Toc199225930" w:history="1">
             <w:r>
               <w:rPr>
                 <w:rStyle w:val="Hyperlink"/>
@@ -2241,7 +2241,7 @@
                 <w:noProof/>
                 <w:webHidden/>
               </w:rPr>
-              <w:instrText xml:space="preserve"> PAGEREF _Toc199195238 \h </w:instrText>
+              <w:instrText xml:space="preserve"> PAGEREF _Toc199225930 \h </w:instrText>
             </w:r>
             <w:r>
               <w:rPr>
@@ -2292,7 +2292,7 @@
               <w14:ligatures w14:val="standardContextual"/>
             </w:rPr>
           </w:pPr>
-          <w:hyperlink w:anchor="_Toc199195239" w:history="1">
+          <w:hyperlink w:anchor="_Toc199225931" w:history="1">
             <w:r>
               <w:rPr>
                 <w:rStyle w:val="Hyperlink"/>
@@ -2323,7 +2323,7 @@
                 <w:noProof/>
                 <w:webHidden/>
               </w:rPr>
-              <w:instrText xml:space="preserve"> PAGEREF _Toc199195239 \h </w:instrText>
+              <w:instrText xml:space="preserve"> PAGEREF _Toc199225931 \h </w:instrText>
             </w:r>
             <w:r>
               <w:rPr>
@@ -2374,7 +2374,7 @@
               <w14:ligatures w14:val="standardContextual"/>
             </w:rPr>
           </w:pPr>
-          <w:hyperlink w:anchor="_Toc199195240" w:history="1">
+          <w:hyperlink w:anchor="_Toc199225932" w:history="1">
             <w:r>
               <w:rPr>
                 <w:rStyle w:val="Hyperlink"/>
@@ -2405,7 +2405,7 @@
                 <w:noProof/>
                 <w:webHidden/>
               </w:rPr>
-              <w:instrText xml:space="preserve"> PAGEREF _Toc199195240 \h </w:instrText>
+              <w:instrText xml:space="preserve"> PAGEREF _Toc199225932 \h </w:instrText>
             </w:r>
             <w:r>
               <w:rPr>
@@ -2456,7 +2456,7 @@
               <w14:ligatures w14:val="standardContextual"/>
             </w:rPr>
           </w:pPr>
-          <w:hyperlink w:anchor="_Toc199195241" w:history="1">
+          <w:hyperlink w:anchor="_Toc199225933" w:history="1">
             <w:r>
               <w:rPr>
                 <w:rStyle w:val="Hyperlink"/>
@@ -2487,7 +2487,7 @@
                 <w:noProof/>
                 <w:webHidden/>
               </w:rPr>
-              <w:instrText xml:space="preserve"> PAGEREF _Toc199195241 \h </w:instrText>
+              <w:instrText xml:space="preserve"> PAGEREF _Toc199225933 \h </w:instrText>
             </w:r>
             <w:r>
               <w:rPr>
@@ -2538,7 +2538,7 @@
               <w14:ligatures w14:val="standardContextual"/>
             </w:rPr>
           </w:pPr>
-          <w:hyperlink w:anchor="_Toc199195242" w:history="1">
+          <w:hyperlink w:anchor="_Toc199225934" w:history="1">
             <w:r>
               <w:rPr>
                 <w:rStyle w:val="Hyperlink"/>
@@ -2569,7 +2569,7 @@
                 <w:noProof/>
                 <w:webHidden/>
               </w:rPr>
-              <w:instrText xml:space="preserve"> PAGEREF _Toc199195242 \h </w:instrText>
+              <w:instrText xml:space="preserve"> PAGEREF _Toc199225934 \h </w:instrText>
             </w:r>
             <w:r>
               <w:rPr>
@@ -2620,7 +2620,7 @@
               <w14:ligatures w14:val="standardContextual"/>
             </w:rPr>
           </w:pPr>
-          <w:hyperlink w:anchor="_Toc199195243" w:history="1">
+          <w:hyperlink w:anchor="_Toc199225935" w:history="1">
             <w:r>
               <w:rPr>
                 <w:rStyle w:val="Hyperlink"/>
@@ -2669,7 +2669,7 @@
                 <w:noProof/>
                 <w:webHidden/>
               </w:rPr>
-              <w:instrText xml:space="preserve"> PAGEREF _Toc199195243 \h </w:instrText>
+              <w:instrText xml:space="preserve"> PAGEREF _Toc199225935 \h </w:instrText>
             </w:r>
             <w:r>
               <w:rPr>
@@ -2720,7 +2720,7 @@
               <w14:ligatures w14:val="standardContextual"/>
             </w:rPr>
           </w:pPr>
-          <w:hyperlink w:anchor="_Toc199195244" w:history="1">
+          <w:hyperlink w:anchor="_Toc199225936" w:history="1">
             <w:r>
               <w:rPr>
                 <w:rStyle w:val="Hyperlink"/>
@@ -2751,7 +2751,7 @@
                 <w:noProof/>
                 <w:webHidden/>
               </w:rPr>
-              <w:instrText xml:space="preserve"> PAGEREF _Toc199195244 \h </w:instrText>
+              <w:instrText xml:space="preserve"> PAGEREF _Toc199225936 \h </w:instrText>
             </w:r>
             <w:r>
               <w:rPr>
@@ -2802,7 +2802,7 @@
               <w14:ligatures w14:val="standardContextual"/>
             </w:rPr>
           </w:pPr>
-          <w:hyperlink w:anchor="_Toc199195245" w:history="1">
+          <w:hyperlink w:anchor="_Toc199225937" w:history="1">
             <w:r>
               <w:rPr>
                 <w:rStyle w:val="Hyperlink"/>
@@ -2833,7 +2833,7 @@
                 <w:noProof/>
                 <w:webHidden/>
               </w:rPr>
-              <w:instrText xml:space="preserve"> PAGEREF _Toc199195245 \h </w:instrText>
+              <w:instrText xml:space="preserve"> PAGEREF _Toc199225937 \h </w:instrText>
             </w:r>
             <w:r>
               <w:rPr>
@@ -2884,7 +2884,7 @@
               <w14:ligatures w14:val="standardContextual"/>
             </w:rPr>
           </w:pPr>
-          <w:hyperlink w:anchor="_Toc199195246" w:history="1">
+          <w:hyperlink w:anchor="_Toc199225938" w:history="1">
             <w:r>
               <w:rPr>
                 <w:rStyle w:val="Hyperlink"/>
@@ -2915,7 +2915,7 @@
                 <w:noProof/>
                 <w:webHidden/>
               </w:rPr>
-              <w:instrText xml:space="preserve"> PAGEREF _Toc199195246 \h </w:instrText>
+              <w:instrText xml:space="preserve"> PAGEREF _Toc199225938 \h </w:instrText>
             </w:r>
             <w:r>
               <w:rPr>
@@ -2966,7 +2966,7 @@
               <w14:ligatures w14:val="standardContextual"/>
             </w:rPr>
           </w:pPr>
-          <w:hyperlink w:anchor="_Toc199195247" w:history="1">
+          <w:hyperlink w:anchor="_Toc199225939" w:history="1">
             <w:r>
               <w:rPr>
                 <w:rStyle w:val="Hyperlink"/>
@@ -2997,7 +2997,7 @@
                 <w:noProof/>
                 <w:webHidden/>
               </w:rPr>
-              <w:instrText xml:space="preserve"> PAGEREF _Toc199195247 \h </w:instrText>
+              <w:instrText xml:space="preserve"> PAGEREF _Toc199225939 \h </w:instrText>
             </w:r>
             <w:r>
               <w:rPr>
@@ -3048,7 +3048,7 @@
               <w14:ligatures w14:val="standardContextual"/>
             </w:rPr>
           </w:pPr>
-          <w:hyperlink w:anchor="_Toc199195248" w:history="1">
+          <w:hyperlink w:anchor="_Toc199225940" w:history="1">
             <w:r>
               <w:rPr>
                 <w:rStyle w:val="Hyperlink"/>
@@ -3080,7 +3080,7 @@
                 <w:noProof/>
                 <w:webHidden/>
               </w:rPr>
-              <w:instrText xml:space="preserve"> PAGEREF _Toc199195248 \h </w:instrText>
+              <w:instrText xml:space="preserve"> PAGEREF _Toc199225940 \h </w:instrText>
             </w:r>
             <w:r>
               <w:rPr>
@@ -3131,7 +3131,7 @@
               <w14:ligatures w14:val="standardContextual"/>
             </w:rPr>
           </w:pPr>
-          <w:hyperlink w:anchor="_Toc199195249" w:history="1">
+          <w:hyperlink w:anchor="_Toc199225941" w:history="1">
             <w:r>
               <w:rPr>
                 <w:rStyle w:val="Hyperlink"/>
@@ -3162,7 +3162,7 @@
                 <w:noProof/>
                 <w:webHidden/>
               </w:rPr>
-              <w:instrText xml:space="preserve"> PAGEREF _Toc199195249 \h </w:instrText>
+              <w:instrText xml:space="preserve"> PAGEREF _Toc199225941 \h </w:instrText>
             </w:r>
             <w:r>
               <w:rPr>
@@ -3213,7 +3213,7 @@
               <w14:ligatures w14:val="standardContextual"/>
             </w:rPr>
           </w:pPr>
-          <w:hyperlink w:anchor="_Toc199195250" w:history="1">
+          <w:hyperlink w:anchor="_Toc199225942" w:history="1">
             <w:r>
               <w:rPr>
                 <w:rStyle w:val="Hyperlink"/>
@@ -3244,7 +3244,7 @@
                 <w:noProof/>
                 <w:webHidden/>
               </w:rPr>
-              <w:instrText xml:space="preserve"> PAGEREF _Toc199195250 \h </w:instrText>
+              <w:instrText xml:space="preserve"> PAGEREF _Toc199225942 \h </w:instrText>
             </w:r>
             <w:r>
               <w:rPr>
@@ -3295,7 +3295,7 @@
               <w14:ligatures w14:val="standardContextual"/>
             </w:rPr>
           </w:pPr>
-          <w:hyperlink w:anchor="_Toc199195251" w:history="1">
+          <w:hyperlink w:anchor="_Toc199225943" w:history="1">
             <w:r>
               <w:rPr>
                 <w:rStyle w:val="Hyperlink"/>
@@ -3326,7 +3326,7 @@
                 <w:noProof/>
                 <w:webHidden/>
               </w:rPr>
-              <w:instrText xml:space="preserve"> PAGEREF _Toc199195251 \h </w:instrText>
+              <w:instrText xml:space="preserve"> PAGEREF _Toc199225943 \h </w:instrText>
             </w:r>
             <w:r>
               <w:rPr>
@@ -3377,7 +3377,7 @@
               <w14:ligatures w14:val="standardContextual"/>
             </w:rPr>
           </w:pPr>
-          <w:hyperlink w:anchor="_Toc199195252" w:history="1">
+          <w:hyperlink w:anchor="_Toc199225944" w:history="1">
             <w:r>
               <w:rPr>
                 <w:rStyle w:val="Hyperlink"/>
@@ -3408,7 +3408,7 @@
                 <w:noProof/>
                 <w:webHidden/>
               </w:rPr>
-              <w:instrText xml:space="preserve"> PAGEREF _Toc199195252 \h </w:instrText>
+              <w:instrText xml:space="preserve"> PAGEREF _Toc199225944 \h </w:instrText>
             </w:r>
             <w:r>
               <w:rPr>
@@ -3459,7 +3459,7 @@
               <w14:ligatures w14:val="standardContextual"/>
             </w:rPr>
           </w:pPr>
-          <w:hyperlink w:anchor="_Toc199195253" w:history="1">
+          <w:hyperlink w:anchor="_Toc199225945" w:history="1">
             <w:r>
               <w:rPr>
                 <w:rStyle w:val="Hyperlink"/>
@@ -3490,7 +3490,7 @@
                 <w:noProof/>
                 <w:webHidden/>
               </w:rPr>
-              <w:instrText xml:space="preserve"> PAGEREF _Toc199195253 \h </w:instrText>
+              <w:instrText xml:space="preserve"> PAGEREF _Toc199225945 \h </w:instrText>
             </w:r>
             <w:r>
               <w:rPr>
@@ -3541,7 +3541,7 @@
               <w14:ligatures w14:val="standardContextual"/>
             </w:rPr>
           </w:pPr>
-          <w:hyperlink w:anchor="_Toc199195254" w:history="1">
+          <w:hyperlink w:anchor="_Toc199225946" w:history="1">
             <w:r>
               <w:rPr>
                 <w:rStyle w:val="Hyperlink"/>
@@ -3572,7 +3572,7 @@
                 <w:noProof/>
                 <w:webHidden/>
               </w:rPr>
-              <w:instrText xml:space="preserve"> PAGEREF _Toc199195254 \h </w:instrText>
+              <w:instrText xml:space="preserve"> PAGEREF _Toc199225946 \h </w:instrText>
             </w:r>
             <w:r>
               <w:rPr>
@@ -3623,7 +3623,7 @@
               <w14:ligatures w14:val="standardContextual"/>
             </w:rPr>
           </w:pPr>
-          <w:hyperlink w:anchor="_Toc199195255" w:history="1">
+          <w:hyperlink w:anchor="_Toc199225947" w:history="1">
             <w:r>
               <w:rPr>
                 <w:rStyle w:val="Hyperlink"/>
@@ -3654,7 +3654,7 @@
                 <w:noProof/>
                 <w:webHidden/>
               </w:rPr>
-              <w:instrText xml:space="preserve"> PAGEREF _Toc199195255 \h </w:instrText>
+              <w:instrText xml:space="preserve"> PAGEREF _Toc199225947 \h </w:instrText>
             </w:r>
             <w:r>
               <w:rPr>
@@ -3705,7 +3705,7 @@
               <w14:ligatures w14:val="standardContextual"/>
             </w:rPr>
           </w:pPr>
-          <w:hyperlink w:anchor="_Toc199195256" w:history="1">
+          <w:hyperlink w:anchor="_Toc199225948" w:history="1">
             <w:r>
               <w:rPr>
                 <w:rStyle w:val="Hyperlink"/>
@@ -3736,7 +3736,7 @@
                 <w:noProof/>
                 <w:webHidden/>
               </w:rPr>
-              <w:instrText xml:space="preserve"> PAGEREF _Toc199195256 \h </w:instrText>
+              <w:instrText xml:space="preserve"> PAGEREF _Toc199225948 \h </w:instrText>
             </w:r>
             <w:r>
               <w:rPr>
@@ -3787,7 +3787,7 @@
               <w14:ligatures w14:val="standardContextual"/>
             </w:rPr>
           </w:pPr>
-          <w:hyperlink w:anchor="_Toc199195257" w:history="1">
+          <w:hyperlink w:anchor="_Toc199225949" w:history="1">
             <w:r>
               <w:rPr>
                 <w:rStyle w:val="Hyperlink"/>
@@ -3818,7 +3818,7 @@
                 <w:noProof/>
                 <w:webHidden/>
               </w:rPr>
-              <w:instrText xml:space="preserve"> PAGEREF _Toc199195257 \h </w:instrText>
+              <w:instrText xml:space="preserve"> PAGEREF _Toc199225949 \h </w:instrText>
             </w:r>
             <w:r>
               <w:rPr>
@@ -3869,7 +3869,7 @@
               <w14:ligatures w14:val="standardContextual"/>
             </w:rPr>
           </w:pPr>
-          <w:hyperlink w:anchor="_Toc199195258" w:history="1">
+          <w:hyperlink w:anchor="_Toc199225950" w:history="1">
             <w:r>
               <w:rPr>
                 <w:rStyle w:val="Hyperlink"/>
@@ -3901,7 +3901,7 @@
                 <w:noProof/>
                 <w:webHidden/>
               </w:rPr>
-              <w:instrText xml:space="preserve"> PAGEREF _Toc199195258 \h </w:instrText>
+              <w:instrText xml:space="preserve"> PAGEREF _Toc199225950 \h </w:instrText>
             </w:r>
             <w:r>
               <w:rPr>
@@ -3952,7 +3952,7 @@
               <w14:ligatures w14:val="standardContextual"/>
             </w:rPr>
           </w:pPr>
-          <w:hyperlink w:anchor="_Toc199195259" w:history="1">
+          <w:hyperlink w:anchor="_Toc199225951" w:history="1">
             <w:r>
               <w:rPr>
                 <w:rStyle w:val="Hyperlink"/>
@@ -3984,7 +3984,7 @@
                 <w:noProof/>
                 <w:webHidden/>
               </w:rPr>
-              <w:instrText xml:space="preserve"> PAGEREF _Toc199195259 \h </w:instrText>
+              <w:instrText xml:space="preserve"> PAGEREF _Toc199225951 \h </w:instrText>
             </w:r>
             <w:r>
               <w:rPr>
@@ -4035,7 +4035,7 @@
               <w14:ligatures w14:val="standardContextual"/>
             </w:rPr>
           </w:pPr>
-          <w:hyperlink w:anchor="_Toc199195260" w:history="1">
+          <w:hyperlink w:anchor="_Toc199225952" w:history="1">
             <w:r>
               <w:rPr>
                 <w:rStyle w:val="Hyperlink"/>
@@ -4067,7 +4067,7 @@
                 <w:noProof/>
                 <w:webHidden/>
               </w:rPr>
-              <w:instrText xml:space="preserve"> PAGEREF _Toc199195260 \h </w:instrText>
+              <w:instrText xml:space="preserve"> PAGEREF _Toc199225952 \h </w:instrText>
             </w:r>
             <w:r>
               <w:rPr>
@@ -4118,7 +4118,7 @@
               <w14:ligatures w14:val="standardContextual"/>
             </w:rPr>
           </w:pPr>
-          <w:hyperlink w:anchor="_Toc199195261" w:history="1">
+          <w:hyperlink w:anchor="_Toc199225953" w:history="1">
             <w:r>
               <w:rPr>
                 <w:rStyle w:val="Hyperlink"/>
@@ -4149,7 +4149,7 @@
                 <w:noProof/>
                 <w:webHidden/>
               </w:rPr>
-              <w:instrText xml:space="preserve"> PAGEREF _Toc199195261 \h </w:instrText>
+              <w:instrText xml:space="preserve"> PAGEREF _Toc199225953 \h </w:instrText>
             </w:r>
             <w:r>
               <w:rPr>
@@ -4200,7 +4200,7 @@
               <w14:ligatures w14:val="standardContextual"/>
             </w:rPr>
           </w:pPr>
-          <w:hyperlink w:anchor="_Toc199195262" w:history="1">
+          <w:hyperlink w:anchor="_Toc199225954" w:history="1">
             <w:r>
               <w:rPr>
                 <w:rStyle w:val="Hyperlink"/>
@@ -4231,7 +4231,7 @@
                 <w:noProof/>
                 <w:webHidden/>
               </w:rPr>
-              <w:instrText xml:space="preserve"> PAGEREF _Toc199195262 \h </w:instrText>
+              <w:instrText xml:space="preserve"> PAGEREF _Toc199225954 \h </w:instrText>
             </w:r>
             <w:r>
               <w:rPr>
@@ -4282,7 +4282,7 @@
               <w14:ligatures w14:val="standardContextual"/>
             </w:rPr>
           </w:pPr>
-          <w:hyperlink w:anchor="_Toc199195263" w:history="1">
+          <w:hyperlink w:anchor="_Toc199225955" w:history="1">
             <w:r>
               <w:rPr>
                 <w:rStyle w:val="Hyperlink"/>
@@ -4323,7 +4323,7 @@
                 <w:noProof/>
                 <w:webHidden/>
               </w:rPr>
-              <w:instrText xml:space="preserve"> PAGEREF _Toc199195263 \h </w:instrText>
+              <w:instrText xml:space="preserve"> PAGEREF _Toc199225955 \h </w:instrText>
             </w:r>
             <w:r>
               <w:rPr>
@@ -4374,7 +4374,7 @@
               <w14:ligatures w14:val="standardContextual"/>
             </w:rPr>
           </w:pPr>
-          <w:hyperlink w:anchor="_Toc199195264" w:history="1">
+          <w:hyperlink w:anchor="_Toc199225956" w:history="1">
             <w:r>
               <w:rPr>
                 <w:rStyle w:val="Hyperlink"/>
@@ -4415,7 +4415,7 @@
                 <w:noProof/>
                 <w:webHidden/>
               </w:rPr>
-              <w:instrText xml:space="preserve"> PAGEREF _Toc199195264 \h </w:instrText>
+              <w:instrText xml:space="preserve"> PAGEREF _Toc199225956 \h </w:instrText>
             </w:r>
             <w:r>
               <w:rPr>
@@ -4466,7 +4466,7 @@
               <w14:ligatures w14:val="standardContextual"/>
             </w:rPr>
           </w:pPr>
-          <w:hyperlink w:anchor="_Toc199195265" w:history="1">
+          <w:hyperlink w:anchor="_Toc199225957" w:history="1">
             <w:r>
               <w:rPr>
                 <w:rStyle w:val="Hyperlink"/>
@@ -4497,7 +4497,7 @@
                 <w:noProof/>
                 <w:webHidden/>
               </w:rPr>
-              <w:instrText xml:space="preserve"> PAGEREF _Toc199195265 \h </w:instrText>
+              <w:instrText xml:space="preserve"> PAGEREF _Toc199225957 \h </w:instrText>
             </w:r>
             <w:r>
               <w:rPr>
@@ -4548,7 +4548,7 @@
               <w14:ligatures w14:val="standardContextual"/>
             </w:rPr>
           </w:pPr>
-          <w:hyperlink w:anchor="_Toc199195266" w:history="1">
+          <w:hyperlink w:anchor="_Toc199225958" w:history="1">
             <w:r>
               <w:rPr>
                 <w:rStyle w:val="Hyperlink"/>
@@ -4579,7 +4579,7 @@
                 <w:noProof/>
                 <w:webHidden/>
               </w:rPr>
-              <w:instrText xml:space="preserve"> PAGEREF _Toc199195266 \h </w:instrText>
+              <w:instrText xml:space="preserve"> PAGEREF _Toc199225958 \h </w:instrText>
             </w:r>
             <w:r>
               <w:rPr>
@@ -4630,7 +4630,7 @@
               <w14:ligatures w14:val="standardContextual"/>
             </w:rPr>
           </w:pPr>
-          <w:hyperlink w:anchor="_Toc199195267" w:history="1">
+          <w:hyperlink w:anchor="_Toc199225959" w:history="1">
             <w:r>
               <w:rPr>
                 <w:rStyle w:val="Hyperlink"/>
@@ -4671,7 +4671,7 @@
                 <w:noProof/>
                 <w:webHidden/>
               </w:rPr>
-              <w:instrText xml:space="preserve"> PAGEREF _Toc199195267 \h </w:instrText>
+              <w:instrText xml:space="preserve"> PAGEREF _Toc199225959 \h </w:instrText>
             </w:r>
             <w:r>
               <w:rPr>
@@ -4722,7 +4722,7 @@
               <w14:ligatures w14:val="standardContextual"/>
             </w:rPr>
           </w:pPr>
-          <w:hyperlink w:anchor="_Toc199195268" w:history="1">
+          <w:hyperlink w:anchor="_Toc199225960" w:history="1">
             <w:r>
               <w:rPr>
                 <w:rStyle w:val="Hyperlink"/>
@@ -4753,7 +4753,7 @@
                 <w:noProof/>
                 <w:webHidden/>
               </w:rPr>
-              <w:instrText xml:space="preserve"> PAGEREF _Toc199195268 \h </w:instrText>
+              <w:instrText xml:space="preserve"> PAGEREF _Toc199225960 \h </w:instrText>
             </w:r>
             <w:r>
               <w:rPr>
@@ -4804,7 +4804,7 @@
               <w14:ligatures w14:val="standardContextual"/>
             </w:rPr>
           </w:pPr>
-          <w:hyperlink w:anchor="_Toc199195269" w:history="1">
+          <w:hyperlink w:anchor="_Toc199225961" w:history="1">
             <w:r>
               <w:rPr>
                 <w:rStyle w:val="Hyperlink"/>
@@ -4835,7 +4835,7 @@
                 <w:noProof/>
                 <w:webHidden/>
               </w:rPr>
-              <w:instrText xml:space="preserve"> PAGEREF _Toc199195269 \h </w:instrText>
+              <w:instrText xml:space="preserve"> PAGEREF _Toc199225961 \h </w:instrText>
             </w:r>
             <w:r>
               <w:rPr>
@@ -4886,7 +4886,7 @@
               <w14:ligatures w14:val="standardContextual"/>
             </w:rPr>
           </w:pPr>
-          <w:hyperlink w:anchor="_Toc199195270" w:history="1">
+          <w:hyperlink w:anchor="_Toc199225962" w:history="1">
             <w:r>
               <w:rPr>
                 <w:rStyle w:val="Hyperlink"/>
@@ -4917,7 +4917,7 @@
                 <w:noProof/>
                 <w:webHidden/>
               </w:rPr>
-              <w:instrText xml:space="preserve"> PAGEREF _Toc199195270 \h </w:instrText>
+              <w:instrText xml:space="preserve"> PAGEREF _Toc199225962 \h </w:instrText>
             </w:r>
             <w:r>
               <w:rPr>
@@ -4968,14 +4968,14 @@
               <w14:ligatures w14:val="standardContextual"/>
             </w:rPr>
           </w:pPr>
-          <w:hyperlink w:anchor="_Toc199195271" w:history="1">
+          <w:hyperlink w:anchor="_Toc199225963" w:history="1">
             <w:r>
               <w:rPr>
                 <w:rStyle w:val="Hyperlink"/>
                 <w:rFonts w:ascii="Times New Roman" w:hAnsi="Times New Roman" w:cs="Times New Roman"/>
                 <w:noProof/>
               </w:rPr>
-              <w:t>Tài liệu tham khảo</w:t>
+              <w:t>6. Tài liệu tham khảo</w:t>
             </w:r>
             <w:r>
               <w:rPr>
@@ -4999,7 +4999,7 @@
                 <w:noProof/>
                 <w:webHidden/>
               </w:rPr>
-              <w:instrText xml:space="preserve"> PAGEREF _Toc199195271 \h </w:instrText>
+              <w:instrText xml:space="preserve"> PAGEREF _Toc199225963 \h </w:instrText>
             </w:r>
             <w:r>
               <w:rPr>
@@ -5081,7 +5081,7 @@
       <w:pPr>
         <w:pStyle w:val="Heading1"/>
       </w:pPr>
-      <w:bookmarkStart w:id="0" w:name="_Toc199195220"/>
+      <w:bookmarkStart w:id="0" w:name="_Toc199225912"/>
       <w:r>
         <w:lastRenderedPageBreak/>
         <w:t>Chương 1. Giới thiệu đề tài</w:t>
@@ -5094,7 +5094,7 @@
         <w:spacing w:line="276" w:lineRule="auto"/>
         <w:jc w:val="both"/>
       </w:pPr>
-      <w:bookmarkStart w:id="1" w:name="_Toc199195221"/>
+      <w:bookmarkStart w:id="1" w:name="_Toc199225913"/>
       <w:r>
         <w:t>1.1. Lý do chọn đề tài</w:t>
       </w:r>
@@ -5133,7 +5133,7 @@
         <w:spacing w:line="276" w:lineRule="auto"/>
         <w:jc w:val="both"/>
       </w:pPr>
-      <w:bookmarkStart w:id="2" w:name="_Toc199195222"/>
+      <w:bookmarkStart w:id="2" w:name="_Toc199225914"/>
       <w:r>
         <w:t>1.2. Mục tiêu của đồ án</w:t>
       </w:r>
@@ -5188,7 +5188,7 @@
         <w:spacing w:line="276" w:lineRule="auto"/>
         <w:jc w:val="both"/>
       </w:pPr>
-      <w:bookmarkStart w:id="3" w:name="_Toc199195223"/>
+      <w:bookmarkStart w:id="3" w:name="_Toc199225915"/>
       <w:r>
         <w:t xml:space="preserve">1.3. Phạm vi </w:t>
       </w:r>
@@ -5460,7 +5460,7 @@
         <w:spacing w:line="276" w:lineRule="auto"/>
         <w:jc w:val="both"/>
       </w:pPr>
-      <w:bookmarkStart w:id="4" w:name="_Toc199195224"/>
+      <w:bookmarkStart w:id="4" w:name="_Toc199225916"/>
       <w:r>
         <w:t>1.</w:t>
       </w:r>
@@ -5770,7 +5770,7 @@
       <w:pPr>
         <w:pStyle w:val="Heading1"/>
       </w:pPr>
-      <w:bookmarkStart w:id="5" w:name="_Toc199195225"/>
+      <w:bookmarkStart w:id="5" w:name="_Toc199225917"/>
       <w:r>
         <w:lastRenderedPageBreak/>
         <w:t>Chương 2. Phân tích hệ thống</w:t>
@@ -5783,7 +5783,7 @@
         <w:spacing w:line="276" w:lineRule="auto"/>
         <w:jc w:val="both"/>
       </w:pPr>
-      <w:bookmarkStart w:id="6" w:name="_Toc199195226"/>
+      <w:bookmarkStart w:id="6" w:name="_Toc199225918"/>
       <w:r>
         <w:t>2.1. Mô tả bài toán</w:t>
       </w:r>
@@ -5953,7 +5953,7 @@
         <w:spacing w:line="276" w:lineRule="auto"/>
         <w:jc w:val="both"/>
       </w:pPr>
-      <w:bookmarkStart w:id="7" w:name="_Toc199195227"/>
+      <w:bookmarkStart w:id="7" w:name="_Toc199225919"/>
       <w:r>
         <w:t>2.2. Yêu cầu chức năng</w:t>
       </w:r>
@@ -6163,7 +6163,7 @@
         <w:spacing w:line="276" w:lineRule="auto"/>
         <w:jc w:val="both"/>
       </w:pPr>
-      <w:bookmarkStart w:id="8" w:name="_Toc199195228"/>
+      <w:bookmarkStart w:id="8" w:name="_Toc199225920"/>
       <w:r>
         <w:lastRenderedPageBreak/>
         <w:t>2.</w:t>
@@ -6245,7 +6245,7 @@
         <w:spacing w:line="276" w:lineRule="auto"/>
         <w:jc w:val="both"/>
       </w:pPr>
-      <w:bookmarkStart w:id="9" w:name="_Toc199195229"/>
+      <w:bookmarkStart w:id="9" w:name="_Toc199225921"/>
       <w:r>
         <w:t>2.</w:t>
       </w:r>
@@ -6267,7 +6267,7 @@
           <w:szCs w:val="24"/>
         </w:rPr>
       </w:pPr>
-      <w:bookmarkStart w:id="10" w:name="_Toc199195230"/>
+      <w:bookmarkStart w:id="10" w:name="_Toc199225922"/>
       <w:r>
         <w:rPr>
           <w:sz w:val="24"/>
@@ -7148,7 +7148,7 @@
         <w:spacing w:line="276" w:lineRule="auto"/>
         <w:jc w:val="both"/>
       </w:pPr>
-      <w:bookmarkStart w:id="11" w:name="_Toc199195231"/>
+      <w:bookmarkStart w:id="11" w:name="_Toc199225923"/>
       <w:r>
         <w:rPr>
           <w:sz w:val="24"/>
@@ -8165,7 +8165,7 @@
           <w:szCs w:val="24"/>
         </w:rPr>
       </w:pPr>
-      <w:bookmarkStart w:id="12" w:name="_Toc199195232"/>
+      <w:bookmarkStart w:id="12" w:name="_Toc199225924"/>
       <w:r>
         <w:rPr>
           <w:sz w:val="24"/>
@@ -9126,7 +9126,7 @@
           <w:szCs w:val="24"/>
         </w:rPr>
       </w:pPr>
-      <w:bookmarkStart w:id="13" w:name="_Toc199195233"/>
+      <w:bookmarkStart w:id="13" w:name="_Toc199225925"/>
       <w:r>
         <w:rPr>
           <w:sz w:val="24"/>
@@ -10112,7 +10112,7 @@
           <w:szCs w:val="24"/>
         </w:rPr>
       </w:pPr>
-      <w:bookmarkStart w:id="14" w:name="_Toc199195234"/>
+      <w:bookmarkStart w:id="14" w:name="_Toc199225926"/>
       <w:r>
         <w:rPr>
           <w:sz w:val="24"/>
@@ -11084,7 +11084,7 @@
           <w:szCs w:val="24"/>
         </w:rPr>
       </w:pPr>
-      <w:bookmarkStart w:id="15" w:name="_Toc199195235"/>
+      <w:bookmarkStart w:id="15" w:name="_Toc199225927"/>
       <w:r>
         <w:rPr>
           <w:sz w:val="24"/>
@@ -12165,7 +12165,7 @@
         <w:spacing w:line="276" w:lineRule="auto"/>
         <w:jc w:val="both"/>
       </w:pPr>
-      <w:bookmarkStart w:id="16" w:name="_Toc199195236"/>
+      <w:bookmarkStart w:id="16" w:name="_Toc199225928"/>
       <w:r>
         <w:lastRenderedPageBreak/>
         <w:t>2.</w:t>
@@ -12200,7 +12200,7 @@
         <w:spacing w:line="276" w:lineRule="auto"/>
         <w:jc w:val="both"/>
       </w:pPr>
-      <w:bookmarkStart w:id="17" w:name="_Toc199195237"/>
+      <w:bookmarkStart w:id="17" w:name="_Toc199225929"/>
       <w:r>
         <w:t>2.5.1. Luồng xử lý tin nhắn người dùng</w:t>
       </w:r>
@@ -12275,7 +12275,7 @@
         <w:spacing w:line="276" w:lineRule="auto"/>
         <w:jc w:val="both"/>
       </w:pPr>
-      <w:bookmarkStart w:id="18" w:name="_Toc199195238"/>
+      <w:bookmarkStart w:id="18" w:name="_Toc199225930"/>
       <w:r>
         <w:lastRenderedPageBreak/>
         <w:t xml:space="preserve">2.5.2. </w:t>
@@ -12361,7 +12361,7 @@
         <w:spacing w:line="276" w:lineRule="auto"/>
         <w:jc w:val="both"/>
       </w:pPr>
-      <w:bookmarkStart w:id="19" w:name="_Toc199195239"/>
+      <w:bookmarkStart w:id="19" w:name="_Toc199225931"/>
       <w:r>
         <w:lastRenderedPageBreak/>
         <w:t>2.5.3. Xử lý tài liệu đầu vào</w:t>
@@ -12433,7 +12433,7 @@
       <w:pPr>
         <w:pStyle w:val="Heading1"/>
       </w:pPr>
-      <w:bookmarkStart w:id="20" w:name="_Toc199195240"/>
+      <w:bookmarkStart w:id="20" w:name="_Toc199225932"/>
       <w:r>
         <w:lastRenderedPageBreak/>
         <w:t xml:space="preserve">Chương 3. Thiết kế </w:t>
@@ -12449,7 +12449,7 @@
         <w:spacing w:line="276" w:lineRule="auto"/>
         <w:jc w:val="both"/>
       </w:pPr>
-      <w:bookmarkStart w:id="21" w:name="_Toc199195241"/>
+      <w:bookmarkStart w:id="21" w:name="_Toc199225933"/>
       <w:r>
         <w:t>3.1. Lựa chọn mô hình kiến trúc</w:t>
       </w:r>
@@ -12967,7 +12967,7 @@
         <w:spacing w:line="276" w:lineRule="auto"/>
         <w:jc w:val="both"/>
       </w:pPr>
-      <w:bookmarkStart w:id="22" w:name="_Toc199195242"/>
+      <w:bookmarkStart w:id="22" w:name="_Toc199225934"/>
       <w:r>
         <w:lastRenderedPageBreak/>
         <w:t xml:space="preserve">3.2. </w:t>
@@ -13084,7 +13084,7 @@
         <w:spacing w:line="276" w:lineRule="auto"/>
         <w:jc w:val="both"/>
       </w:pPr>
-      <w:bookmarkStart w:id="23" w:name="_Toc199195243"/>
+      <w:bookmarkStart w:id="23" w:name="_Toc199225935"/>
       <w:r>
         <w:lastRenderedPageBreak/>
         <w:t>3.3. Biểu đồ tuần tự (</w:t>
@@ -13111,7 +13111,7 @@
           <w:szCs w:val="24"/>
         </w:rPr>
       </w:pPr>
-      <w:bookmarkStart w:id="24" w:name="_Toc199195244"/>
+      <w:bookmarkStart w:id="24" w:name="_Toc199225936"/>
       <w:r>
         <w:rPr>
           <w:sz w:val="24"/>
@@ -13198,7 +13198,7 @@
           <w:szCs w:val="24"/>
         </w:rPr>
       </w:pPr>
-      <w:bookmarkStart w:id="25" w:name="_Toc199195245"/>
+      <w:bookmarkStart w:id="25" w:name="_Toc199225937"/>
       <w:r>
         <w:rPr>
           <w:sz w:val="24"/>
@@ -13287,7 +13287,7 @@
           <w:szCs w:val="24"/>
         </w:rPr>
       </w:pPr>
-      <w:bookmarkStart w:id="26" w:name="_Toc199195246"/>
+      <w:bookmarkStart w:id="26" w:name="_Toc199225938"/>
       <w:r>
         <w:rPr>
           <w:sz w:val="24"/>
@@ -13383,7 +13383,7 @@
         <w:spacing w:line="276" w:lineRule="auto"/>
         <w:jc w:val="both"/>
       </w:pPr>
-      <w:bookmarkStart w:id="27" w:name="_Toc199195247"/>
+      <w:bookmarkStart w:id="27" w:name="_Toc199225939"/>
       <w:r>
         <w:lastRenderedPageBreak/>
         <w:t>3</w:t>
@@ -13410,7 +13410,7 @@
           <w:lang w:val="vi-VN"/>
         </w:rPr>
       </w:pPr>
-      <w:bookmarkStart w:id="28" w:name="_Toc199195248"/>
+      <w:bookmarkStart w:id="28" w:name="_Toc199225940"/>
       <w:r>
         <w:rPr>
           <w:sz w:val="24"/>
@@ -13514,7 +13514,7 @@
           <w:szCs w:val="24"/>
         </w:rPr>
       </w:pPr>
-      <w:bookmarkStart w:id="29" w:name="_Toc199195249"/>
+      <w:bookmarkStart w:id="29" w:name="_Toc199225941"/>
       <w:r>
         <w:rPr>
           <w:sz w:val="24"/>
@@ -13619,7 +13619,7 @@
         <w:spacing w:line="276" w:lineRule="auto"/>
         <w:jc w:val="both"/>
       </w:pPr>
-      <w:bookmarkStart w:id="30" w:name="_Toc199195250"/>
+      <w:bookmarkStart w:id="30" w:name="_Toc199225942"/>
       <w:r>
         <w:lastRenderedPageBreak/>
         <w:t>3</w:t>
@@ -13645,7 +13645,7 @@
           <w:szCs w:val="24"/>
         </w:rPr>
       </w:pPr>
-      <w:bookmarkStart w:id="31" w:name="_Toc199195251"/>
+      <w:bookmarkStart w:id="31" w:name="_Toc199225943"/>
       <w:r>
         <w:rPr>
           <w:sz w:val="24"/>
@@ -14224,7 +14224,7 @@
           <w:szCs w:val="24"/>
         </w:rPr>
       </w:pPr>
-      <w:bookmarkStart w:id="32" w:name="_Toc199195252"/>
+      <w:bookmarkStart w:id="32" w:name="_Toc199225944"/>
       <w:r>
         <w:rPr>
           <w:sz w:val="24"/>
@@ -14699,7 +14699,7 @@
           <w:szCs w:val="24"/>
         </w:rPr>
       </w:pPr>
-      <w:bookmarkStart w:id="33" w:name="_Toc199195253"/>
+      <w:bookmarkStart w:id="33" w:name="_Toc199225945"/>
       <w:r>
         <w:rPr>
           <w:sz w:val="24"/>
@@ -15432,7 +15432,7 @@
           <w:szCs w:val="24"/>
         </w:rPr>
       </w:pPr>
-      <w:bookmarkStart w:id="34" w:name="_Toc199195254"/>
+      <w:bookmarkStart w:id="34" w:name="_Toc199225946"/>
       <w:r>
         <w:rPr>
           <w:sz w:val="24"/>
@@ -15531,7 +15531,7 @@
         <w:spacing w:line="276" w:lineRule="auto"/>
         <w:jc w:val="both"/>
       </w:pPr>
-      <w:bookmarkStart w:id="35" w:name="_Toc199195255"/>
+      <w:bookmarkStart w:id="35" w:name="_Toc199225947"/>
       <w:r>
         <w:lastRenderedPageBreak/>
         <w:t>3</w:t>
@@ -15555,7 +15555,7 @@
           <w:szCs w:val="24"/>
         </w:rPr>
       </w:pPr>
-      <w:bookmarkStart w:id="36" w:name="_Toc199195256"/>
+      <w:bookmarkStart w:id="36" w:name="_Toc199225948"/>
       <w:r>
         <w:rPr>
           <w:sz w:val="24"/>
@@ -15662,7 +15662,7 @@
           <w:lang w:val="vi-VN"/>
         </w:rPr>
       </w:pPr>
-      <w:bookmarkStart w:id="37" w:name="_Toc199195257"/>
+      <w:bookmarkStart w:id="37" w:name="_Toc199225949"/>
       <w:r>
         <w:rPr>
           <w:sz w:val="24"/>
@@ -15742,7 +15742,7 @@
           <w:lang w:val="vi-VN"/>
         </w:rPr>
       </w:pPr>
-      <w:bookmarkStart w:id="38" w:name="_Toc199195258"/>
+      <w:bookmarkStart w:id="38" w:name="_Toc199225950"/>
       <w:r>
         <w:rPr>
           <w:sz w:val="24"/>
@@ -15862,7 +15862,7 @@
           <w:lang w:val="vi-VN"/>
         </w:rPr>
       </w:pPr>
-      <w:bookmarkStart w:id="39" w:name="_Toc199195259"/>
+      <w:bookmarkStart w:id="39" w:name="_Toc199225951"/>
       <w:r>
         <w:rPr>
           <w:sz w:val="24"/>
@@ -15944,7 +15944,7 @@
           <w:lang w:val="vi-VN"/>
         </w:rPr>
       </w:pPr>
-      <w:bookmarkStart w:id="40" w:name="_Toc199195260"/>
+      <w:bookmarkStart w:id="40" w:name="_Toc199225952"/>
       <w:r>
         <w:rPr>
           <w:sz w:val="24"/>
@@ -16038,7 +16038,7 @@
           <w:szCs w:val="24"/>
         </w:rPr>
       </w:pPr>
-      <w:bookmarkStart w:id="41" w:name="_Toc199195261"/>
+      <w:bookmarkStart w:id="41" w:name="_Toc199225953"/>
       <w:r>
         <w:lastRenderedPageBreak/>
         <w:t xml:space="preserve">Chương </w:t>
@@ -16060,7 +16060,7 @@
         <w:spacing w:line="276" w:lineRule="auto"/>
         <w:jc w:val="both"/>
       </w:pPr>
-      <w:bookmarkStart w:id="42" w:name="_Toc199195262"/>
+      <w:bookmarkStart w:id="42" w:name="_Toc199225954"/>
       <w:r>
         <w:t>4</w:t>
       </w:r>
@@ -16083,7 +16083,7 @@
           <w:lang w:val="en-GB"/>
         </w:rPr>
       </w:pPr>
-      <w:bookmarkStart w:id="43" w:name="_Toc199195263"/>
+      <w:bookmarkStart w:id="43" w:name="_Toc199225955"/>
       <w:r>
         <w:rPr>
           <w:sz w:val="24"/>
@@ -16556,7 +16556,7 @@
           <w:lang w:val="vi-VN"/>
         </w:rPr>
       </w:pPr>
-      <w:bookmarkStart w:id="44" w:name="_Toc199195264"/>
+      <w:bookmarkStart w:id="44" w:name="_Toc199225956"/>
       <w:r>
         <w:rPr>
           <w:sz w:val="24"/>
@@ -17022,7 +17022,7 @@
           <w:szCs w:val="24"/>
         </w:rPr>
       </w:pPr>
-      <w:bookmarkStart w:id="45" w:name="_Toc199195265"/>
+      <w:bookmarkStart w:id="45" w:name="_Toc199225957"/>
       <w:r>
         <w:lastRenderedPageBreak/>
         <w:t>4</w:t>
@@ -17047,7 +17047,7 @@
         <w:spacing w:line="276" w:lineRule="auto"/>
         <w:jc w:val="both"/>
       </w:pPr>
-      <w:bookmarkStart w:id="46" w:name="_Toc199195266"/>
+      <w:bookmarkStart w:id="46" w:name="_Toc199225958"/>
       <w:r>
         <w:t>4.2.1. Yêu cầu hệ thống</w:t>
       </w:r>
@@ -17310,7 +17310,7 @@
           <w:lang w:val="vi-VN"/>
         </w:rPr>
       </w:pPr>
-      <w:bookmarkStart w:id="47" w:name="_Toc199195267"/>
+      <w:bookmarkStart w:id="47" w:name="_Toc199225959"/>
       <w:r>
         <w:rPr>
           <w:sz w:val="24"/>
@@ -18823,7 +18823,7 @@
       <w:pPr>
         <w:pStyle w:val="Heading1"/>
       </w:pPr>
-      <w:bookmarkStart w:id="49" w:name="_Toc199195268"/>
+      <w:bookmarkStart w:id="49" w:name="_Toc199225960"/>
       <w:r>
         <w:lastRenderedPageBreak/>
         <w:t xml:space="preserve">Chương </w:t>
@@ -18848,7 +18848,7 @@
         <w:spacing w:line="276" w:lineRule="auto"/>
         <w:jc w:val="both"/>
       </w:pPr>
-      <w:bookmarkStart w:id="50" w:name="_Toc199195269"/>
+      <w:bookmarkStart w:id="50" w:name="_Toc199225961"/>
       <w:r>
         <w:t>5</w:t>
       </w:r>
@@ -18988,7 +18988,7 @@
         <w:spacing w:line="276" w:lineRule="auto"/>
         <w:jc w:val="both"/>
       </w:pPr>
-      <w:bookmarkStart w:id="51" w:name="_Toc199195270"/>
+      <w:bookmarkStart w:id="51" w:name="_Toc199225962"/>
       <w:r>
         <w:t>5</w:t>
       </w:r>
@@ -19192,7 +19192,6 @@
         </w:rPr>
         <w:t>Phụ thuộc vào API key GEMINI</w:t>
       </w:r>
-      <w:bookmarkStart w:id="52" w:name="_Toc199195271"/>
     </w:p>
     <w:p>
       <w:pPr>
@@ -19202,6 +19201,13 @@
           <w:szCs w:val="24"/>
         </w:rPr>
       </w:pPr>
+      <w:bookmarkStart w:id="52" w:name="_Toc199225963"/>
+      <w:r>
+        <w:t xml:space="preserve">Chương </w:t>
+      </w:r>
+      <w:r>
+        <w:t xml:space="preserve">6. </w:t>
+      </w:r>
       <w:r>
         <w:t>Tài liệu tham khảo</w:t>
       </w:r>

</xml_diff>